<commit_message>
tried making sprite sheet or atlas, didn't
</commit_message>
<xml_diff>
--- a/StuffTracking/KyleKing_TimeSheet_Week17.docx
+++ b/StuffTracking/KyleKing_TimeSheet_Week17.docx
@@ -154,12 +154,38 @@
               <w:t>9:05 – 9:50 AM</w:t>
             </w:r>
           </w:p>
+          <w:p>
+            <w:r>
+              <w:t xml:space="preserve">2:50 </w:t>
+            </w:r>
+            <w:r>
+              <w:t>–</w:t>
+            </w:r>
+            <w:r>
+              <w:t xml:space="preserve"> </w:t>
+            </w:r>
+            <w:r>
+              <w:t xml:space="preserve">3:45 </w:t>
+            </w:r>
+            <w:r>
+              <w:t>PM</w:t>
+            </w:r>
+          </w:p>
         </w:tc>
         <w:tc>
           <w:tcPr>
             <w:tcW w:w="3117" w:type="dxa"/>
           </w:tcPr>
-          <w:p/>
+          <w:p>
+            <w:r>
+              <w:t>Git management</w:t>
+            </w:r>
+          </w:p>
+          <w:p>
+            <w:r>
+              <w:t>Turns out my note taking is illegible because I was concerned about space or something; might have to stuff on scriptable objects and other links from week 16.</w:t>
+            </w:r>
+          </w:p>
         </w:tc>
       </w:tr>
       <w:tr>
@@ -1239,6 +1265,59 @@
 </file>
 
 <file path=customXml/item1.xml><?xml version="1.0" encoding="utf-8"?>
+<p:properties xmlns:p="http://schemas.microsoft.com/office/2006/metadata/properties" xmlns:xsi="http://www.w3.org/2001/XMLSchema-instance" xmlns:pc="http://schemas.microsoft.com/office/infopath/2007/PartnerControls">
+  <documentManagement>
+    <Invited_Students xmlns="82256a1b-9f38-4c4c-91e5-29854cada989" xsi:nil="true"/>
+    <_ip_UnifiedCompliancePolicyUIAction xmlns="http://schemas.microsoft.com/sharepoint/v3" xsi:nil="true"/>
+    <CultureName xmlns="82256a1b-9f38-4c4c-91e5-29854cada989" xsi:nil="true"/>
+    <Students xmlns="82256a1b-9f38-4c4c-91e5-29854cada989">
+      <UserInfo>
+        <DisplayName/>
+        <AccountId xsi:nil="true"/>
+        <AccountType/>
+      </UserInfo>
+    </Students>
+    <Templates xmlns="82256a1b-9f38-4c4c-91e5-29854cada989" xsi:nil="true"/>
+    <Owner xmlns="82256a1b-9f38-4c4c-91e5-29854cada989">
+      <UserInfo>
+        <DisplayName/>
+        <AccountId xsi:nil="true"/>
+        <AccountType/>
+      </UserInfo>
+    </Owner>
+    <Teachers xmlns="82256a1b-9f38-4c4c-91e5-29854cada989">
+      <UserInfo>
+        <DisplayName/>
+        <AccountId xsi:nil="true"/>
+        <AccountType/>
+      </UserInfo>
+    </Teachers>
+    <Student_Groups xmlns="82256a1b-9f38-4c4c-91e5-29854cada989">
+      <UserInfo>
+        <DisplayName/>
+        <AccountId xsi:nil="true"/>
+        <AccountType/>
+      </UserInfo>
+    </Student_Groups>
+    <Distribution_Groups xmlns="82256a1b-9f38-4c4c-91e5-29854cada989" xsi:nil="true"/>
+    <Is_Collaboration_Space_Locked xmlns="82256a1b-9f38-4c4c-91e5-29854cada989" xsi:nil="true"/>
+    <Invited_Teachers xmlns="82256a1b-9f38-4c4c-91e5-29854cada989" xsi:nil="true"/>
+    <LMS_Mappings xmlns="82256a1b-9f38-4c4c-91e5-29854cada989" xsi:nil="true"/>
+    <NotebookType xmlns="82256a1b-9f38-4c4c-91e5-29854cada989" xsi:nil="true"/>
+    <_ip_UnifiedCompliancePolicyProperties xmlns="http://schemas.microsoft.com/sharepoint/v3" xsi:nil="true"/>
+    <Has_Teacher_Only_SectionGroup xmlns="82256a1b-9f38-4c4c-91e5-29854cada989" xsi:nil="true"/>
+    <Math_Settings xmlns="82256a1b-9f38-4c4c-91e5-29854cada989" xsi:nil="true"/>
+    <DefaultSectionNames xmlns="82256a1b-9f38-4c4c-91e5-29854cada989" xsi:nil="true"/>
+    <AppVersion xmlns="82256a1b-9f38-4c4c-91e5-29854cada989" xsi:nil="true"/>
+    <FolderType xmlns="82256a1b-9f38-4c4c-91e5-29854cada989" xsi:nil="true"/>
+    <TeamsChannelId xmlns="82256a1b-9f38-4c4c-91e5-29854cada989" xsi:nil="true"/>
+    <IsNotebookLocked xmlns="82256a1b-9f38-4c4c-91e5-29854cada989" xsi:nil="true"/>
+    <Self_Registration_Enabled xmlns="82256a1b-9f38-4c4c-91e5-29854cada989" xsi:nil="true"/>
+  </documentManagement>
+</p:properties>
+</file>
+
+<file path=customXml/item2.xml><?xml version="1.0" encoding="utf-8"?>
 <ct:contentTypeSchema xmlns:ct="http://schemas.microsoft.com/office/2006/metadata/contentType" xmlns:ma="http://schemas.microsoft.com/office/2006/metadata/properties/metaAttributes" ct:_="" ma:_="" ma:contentTypeName="Document" ma:contentTypeID="0x010100AC977DB636FAC046B39EFB0EDCA79FB9" ma:contentTypeVersion="35" ma:contentTypeDescription="Create a new document." ma:contentTypeScope="" ma:versionID="0f64df24c85279f01587ad2aa5aed291">
   <xsd:schema xmlns:xsd="http://www.w3.org/2001/XMLSchema" xmlns:xs="http://www.w3.org/2001/XMLSchema" xmlns:p="http://schemas.microsoft.com/office/2006/metadata/properties" xmlns:ns1="http://schemas.microsoft.com/sharepoint/v3" xmlns:ns3="9e962e79-3fd0-4a6e-bcbc-b3738a4df2d9" xmlns:ns4="82256a1b-9f38-4c4c-91e5-29854cada989" targetNamespace="http://schemas.microsoft.com/office/2006/metadata/properties" ma:root="true" ma:fieldsID="86f674dd3b581b7c6038a385992766ca" ns1:_="" ns3:_="" ns4:_="">
     <xsd:import namespace="http://schemas.microsoft.com/sharepoint/v3"/>
@@ -1666,59 +1745,6 @@
 </ct:contentTypeSchema>
 </file>
 
-<file path=customXml/item2.xml><?xml version="1.0" encoding="utf-8"?>
-<p:properties xmlns:p="http://schemas.microsoft.com/office/2006/metadata/properties" xmlns:xsi="http://www.w3.org/2001/XMLSchema-instance" xmlns:pc="http://schemas.microsoft.com/office/infopath/2007/PartnerControls">
-  <documentManagement>
-    <Invited_Students xmlns="82256a1b-9f38-4c4c-91e5-29854cada989" xsi:nil="true"/>
-    <_ip_UnifiedCompliancePolicyUIAction xmlns="http://schemas.microsoft.com/sharepoint/v3" xsi:nil="true"/>
-    <CultureName xmlns="82256a1b-9f38-4c4c-91e5-29854cada989" xsi:nil="true"/>
-    <Students xmlns="82256a1b-9f38-4c4c-91e5-29854cada989">
-      <UserInfo>
-        <DisplayName/>
-        <AccountId xsi:nil="true"/>
-        <AccountType/>
-      </UserInfo>
-    </Students>
-    <Templates xmlns="82256a1b-9f38-4c4c-91e5-29854cada989" xsi:nil="true"/>
-    <Owner xmlns="82256a1b-9f38-4c4c-91e5-29854cada989">
-      <UserInfo>
-        <DisplayName/>
-        <AccountId xsi:nil="true"/>
-        <AccountType/>
-      </UserInfo>
-    </Owner>
-    <Teachers xmlns="82256a1b-9f38-4c4c-91e5-29854cada989">
-      <UserInfo>
-        <DisplayName/>
-        <AccountId xsi:nil="true"/>
-        <AccountType/>
-      </UserInfo>
-    </Teachers>
-    <Student_Groups xmlns="82256a1b-9f38-4c4c-91e5-29854cada989">
-      <UserInfo>
-        <DisplayName/>
-        <AccountId xsi:nil="true"/>
-        <AccountType/>
-      </UserInfo>
-    </Student_Groups>
-    <Distribution_Groups xmlns="82256a1b-9f38-4c4c-91e5-29854cada989" xsi:nil="true"/>
-    <Is_Collaboration_Space_Locked xmlns="82256a1b-9f38-4c4c-91e5-29854cada989" xsi:nil="true"/>
-    <Invited_Teachers xmlns="82256a1b-9f38-4c4c-91e5-29854cada989" xsi:nil="true"/>
-    <LMS_Mappings xmlns="82256a1b-9f38-4c4c-91e5-29854cada989" xsi:nil="true"/>
-    <NotebookType xmlns="82256a1b-9f38-4c4c-91e5-29854cada989" xsi:nil="true"/>
-    <_ip_UnifiedCompliancePolicyProperties xmlns="http://schemas.microsoft.com/sharepoint/v3" xsi:nil="true"/>
-    <Has_Teacher_Only_SectionGroup xmlns="82256a1b-9f38-4c4c-91e5-29854cada989" xsi:nil="true"/>
-    <Math_Settings xmlns="82256a1b-9f38-4c4c-91e5-29854cada989" xsi:nil="true"/>
-    <DefaultSectionNames xmlns="82256a1b-9f38-4c4c-91e5-29854cada989" xsi:nil="true"/>
-    <AppVersion xmlns="82256a1b-9f38-4c4c-91e5-29854cada989" xsi:nil="true"/>
-    <FolderType xmlns="82256a1b-9f38-4c4c-91e5-29854cada989" xsi:nil="true"/>
-    <TeamsChannelId xmlns="82256a1b-9f38-4c4c-91e5-29854cada989" xsi:nil="true"/>
-    <IsNotebookLocked xmlns="82256a1b-9f38-4c4c-91e5-29854cada989" xsi:nil="true"/>
-    <Self_Registration_Enabled xmlns="82256a1b-9f38-4c4c-91e5-29854cada989" xsi:nil="true"/>
-  </documentManagement>
-</p:properties>
-</file>
-
 <file path=customXml/item3.xml><?xml version="1.0" encoding="utf-8"?>
 <?mso-contentType ?>
 <FormTemplates xmlns="http://schemas.microsoft.com/sharepoint/v3/contenttype/forms">
@@ -1729,6 +1755,17 @@
 </file>
 
 <file path=customXml/itemProps1.xml><?xml version="1.0" encoding="utf-8"?>
+<ds:datastoreItem xmlns:ds="http://schemas.openxmlformats.org/officeDocument/2006/customXml" ds:itemID="{A7B6D8A2-0BF9-44CD-8726-775300BCAE19}">
+  <ds:schemaRefs>
+    <ds:schemaRef ds:uri="http://schemas.microsoft.com/office/2006/metadata/properties"/>
+    <ds:schemaRef ds:uri="http://schemas.microsoft.com/office/infopath/2007/PartnerControls"/>
+    <ds:schemaRef ds:uri="82256a1b-9f38-4c4c-91e5-29854cada989"/>
+    <ds:schemaRef ds:uri="http://schemas.microsoft.com/sharepoint/v3"/>
+  </ds:schemaRefs>
+</ds:datastoreItem>
+</file>
+
+<file path=customXml/itemProps2.xml><?xml version="1.0" encoding="utf-8"?>
 <ds:datastoreItem xmlns:ds="http://schemas.openxmlformats.org/officeDocument/2006/customXml" ds:itemID="{B3A53517-14D3-469E-B80F-426F8B4ABBD1}">
   <ds:schemaRefs>
     <ds:schemaRef ds:uri="http://schemas.microsoft.com/office/2006/metadata/contentType"/>
@@ -1748,17 +1785,6 @@
 </ds:datastoreItem>
 </file>
 
-<file path=customXml/itemProps2.xml><?xml version="1.0" encoding="utf-8"?>
-<ds:datastoreItem xmlns:ds="http://schemas.openxmlformats.org/officeDocument/2006/customXml" ds:itemID="{A7B6D8A2-0BF9-44CD-8726-775300BCAE19}">
-  <ds:schemaRefs>
-    <ds:schemaRef ds:uri="http://schemas.microsoft.com/office/2006/metadata/properties"/>
-    <ds:schemaRef ds:uri="http://schemas.microsoft.com/office/infopath/2007/PartnerControls"/>
-    <ds:schemaRef ds:uri="82256a1b-9f38-4c4c-91e5-29854cada989"/>
-    <ds:schemaRef ds:uri="http://schemas.microsoft.com/sharepoint/v3"/>
-  </ds:schemaRefs>
-</ds:datastoreItem>
-</file>
-
 <file path=customXml/itemProps3.xml><?xml version="1.0" encoding="utf-8"?>
 <ds:datastoreItem xmlns:ds="http://schemas.openxmlformats.org/officeDocument/2006/customXml" ds:itemID="{6BC8CCD1-7407-482F-A9C3-75CD6F024822}">
   <ds:schemaRefs>

</xml_diff>

<commit_message>
replaced old Week17 timesheet
updated it offline before submitting it
</commit_message>
<xml_diff>
--- a/StuffTracking/KyleKing_TimeSheet_Week17.docx
+++ b/StuffTracking/KyleKing_TimeSheet_Week17.docx
@@ -264,6 +264,13 @@
               <w:t>9:20 – 9:50 AM</w:t>
             </w:r>
           </w:p>
+          <w:p/>
+          <w:p/>
+          <w:p>
+            <w:r>
+              <w:t>7:30 – 11:00 PM</w:t>
+            </w:r>
+          </w:p>
         </w:tc>
         <w:tc>
           <w:tcPr>
@@ -272,6 +279,14 @@
           <w:p>
             <w:r>
               <w:t>Created a repository for IS assignments; did some code for it</w:t>
+            </w:r>
+            <w:r>
+              <w:t>.</w:t>
+            </w:r>
+          </w:p>
+          <w:p>
+            <w:r>
+              <w:t>Completed Lab 1, started lab 3</w:t>
             </w:r>
           </w:p>
         </w:tc>
@@ -294,13 +309,32 @@
           <w:tcPr>
             <w:tcW w:w="3117" w:type="dxa"/>
           </w:tcPr>
+          <w:p>
+            <w:r>
+              <w:t>8:20 – 9:50 AM</w:t>
+            </w:r>
+          </w:p>
           <w:p/>
+          <w:p>
+            <w:r>
+              <w:t>5:30 – 6:30 PM</w:t>
+            </w:r>
+          </w:p>
         </w:tc>
         <w:tc>
           <w:tcPr>
             <w:tcW w:w="3117" w:type="dxa"/>
           </w:tcPr>
-          <w:p/>
+          <w:p>
+            <w:r>
+              <w:t>Completed labs 3 and 4, started lab 2.</w:t>
+            </w:r>
+          </w:p>
+          <w:p>
+            <w:r>
+              <w:t>Completed lab 2.</w:t>
+            </w:r>
+          </w:p>
         </w:tc>
       </w:tr>
     </w:tbl>
@@ -1299,56 +1333,12 @@
 </file>
 
 <file path=customXml/item1.xml><?xml version="1.0" encoding="utf-8"?>
-<p:properties xmlns:p="http://schemas.microsoft.com/office/2006/metadata/properties" xmlns:xsi="http://www.w3.org/2001/XMLSchema-instance" xmlns:pc="http://schemas.microsoft.com/office/infopath/2007/PartnerControls">
-  <documentManagement>
-    <Invited_Students xmlns="82256a1b-9f38-4c4c-91e5-29854cada989" xsi:nil="true"/>
-    <_ip_UnifiedCompliancePolicyUIAction xmlns="http://schemas.microsoft.com/sharepoint/v3" xsi:nil="true"/>
-    <CultureName xmlns="82256a1b-9f38-4c4c-91e5-29854cada989" xsi:nil="true"/>
-    <Students xmlns="82256a1b-9f38-4c4c-91e5-29854cada989">
-      <UserInfo>
-        <DisplayName/>
-        <AccountId xsi:nil="true"/>
-        <AccountType/>
-      </UserInfo>
-    </Students>
-    <Templates xmlns="82256a1b-9f38-4c4c-91e5-29854cada989" xsi:nil="true"/>
-    <Owner xmlns="82256a1b-9f38-4c4c-91e5-29854cada989">
-      <UserInfo>
-        <DisplayName/>
-        <AccountId xsi:nil="true"/>
-        <AccountType/>
-      </UserInfo>
-    </Owner>
-    <Teachers xmlns="82256a1b-9f38-4c4c-91e5-29854cada989">
-      <UserInfo>
-        <DisplayName/>
-        <AccountId xsi:nil="true"/>
-        <AccountType/>
-      </UserInfo>
-    </Teachers>
-    <Student_Groups xmlns="82256a1b-9f38-4c4c-91e5-29854cada989">
-      <UserInfo>
-        <DisplayName/>
-        <AccountId xsi:nil="true"/>
-        <AccountType/>
-      </UserInfo>
-    </Student_Groups>
-    <Distribution_Groups xmlns="82256a1b-9f38-4c4c-91e5-29854cada989" xsi:nil="true"/>
-    <Is_Collaboration_Space_Locked xmlns="82256a1b-9f38-4c4c-91e5-29854cada989" xsi:nil="true"/>
-    <Invited_Teachers xmlns="82256a1b-9f38-4c4c-91e5-29854cada989" xsi:nil="true"/>
-    <LMS_Mappings xmlns="82256a1b-9f38-4c4c-91e5-29854cada989" xsi:nil="true"/>
-    <NotebookType xmlns="82256a1b-9f38-4c4c-91e5-29854cada989" xsi:nil="true"/>
-    <_ip_UnifiedCompliancePolicyProperties xmlns="http://schemas.microsoft.com/sharepoint/v3" xsi:nil="true"/>
-    <Has_Teacher_Only_SectionGroup xmlns="82256a1b-9f38-4c4c-91e5-29854cada989" xsi:nil="true"/>
-    <Math_Settings xmlns="82256a1b-9f38-4c4c-91e5-29854cada989" xsi:nil="true"/>
-    <DefaultSectionNames xmlns="82256a1b-9f38-4c4c-91e5-29854cada989" xsi:nil="true"/>
-    <AppVersion xmlns="82256a1b-9f38-4c4c-91e5-29854cada989" xsi:nil="true"/>
-    <FolderType xmlns="82256a1b-9f38-4c4c-91e5-29854cada989" xsi:nil="true"/>
-    <TeamsChannelId xmlns="82256a1b-9f38-4c4c-91e5-29854cada989" xsi:nil="true"/>
-    <IsNotebookLocked xmlns="82256a1b-9f38-4c4c-91e5-29854cada989" xsi:nil="true"/>
-    <Self_Registration_Enabled xmlns="82256a1b-9f38-4c4c-91e5-29854cada989" xsi:nil="true"/>
-  </documentManagement>
-</p:properties>
+<?mso-contentType ?>
+<FormTemplates xmlns="http://schemas.microsoft.com/sharepoint/v3/contenttype/forms">
+  <Display>DocumentLibraryForm</Display>
+  <Edit>DocumentLibraryForm</Edit>
+  <New>DocumentLibraryForm</New>
+</FormTemplates>
 </file>
 
 <file path=customXml/item2.xml><?xml version="1.0" encoding="utf-8"?>
@@ -1780,21 +1770,62 @@
 </file>
 
 <file path=customXml/item3.xml><?xml version="1.0" encoding="utf-8"?>
-<?mso-contentType ?>
-<FormTemplates xmlns="http://schemas.microsoft.com/sharepoint/v3/contenttype/forms">
-  <Display>DocumentLibraryForm</Display>
-  <Edit>DocumentLibraryForm</Edit>
-  <New>DocumentLibraryForm</New>
-</FormTemplates>
+<p:properties xmlns:p="http://schemas.microsoft.com/office/2006/metadata/properties" xmlns:xsi="http://www.w3.org/2001/XMLSchema-instance" xmlns:pc="http://schemas.microsoft.com/office/infopath/2007/PartnerControls">
+  <documentManagement>
+    <Invited_Students xmlns="82256a1b-9f38-4c4c-91e5-29854cada989" xsi:nil="true"/>
+    <_ip_UnifiedCompliancePolicyUIAction xmlns="http://schemas.microsoft.com/sharepoint/v3" xsi:nil="true"/>
+    <CultureName xmlns="82256a1b-9f38-4c4c-91e5-29854cada989" xsi:nil="true"/>
+    <Students xmlns="82256a1b-9f38-4c4c-91e5-29854cada989">
+      <UserInfo>
+        <DisplayName/>
+        <AccountId xsi:nil="true"/>
+        <AccountType/>
+      </UserInfo>
+    </Students>
+    <Templates xmlns="82256a1b-9f38-4c4c-91e5-29854cada989" xsi:nil="true"/>
+    <Owner xmlns="82256a1b-9f38-4c4c-91e5-29854cada989">
+      <UserInfo>
+        <DisplayName/>
+        <AccountId xsi:nil="true"/>
+        <AccountType/>
+      </UserInfo>
+    </Owner>
+    <Teachers xmlns="82256a1b-9f38-4c4c-91e5-29854cada989">
+      <UserInfo>
+        <DisplayName/>
+        <AccountId xsi:nil="true"/>
+        <AccountType/>
+      </UserInfo>
+    </Teachers>
+    <Student_Groups xmlns="82256a1b-9f38-4c4c-91e5-29854cada989">
+      <UserInfo>
+        <DisplayName/>
+        <AccountId xsi:nil="true"/>
+        <AccountType/>
+      </UserInfo>
+    </Student_Groups>
+    <Distribution_Groups xmlns="82256a1b-9f38-4c4c-91e5-29854cada989" xsi:nil="true"/>
+    <Is_Collaboration_Space_Locked xmlns="82256a1b-9f38-4c4c-91e5-29854cada989" xsi:nil="true"/>
+    <Invited_Teachers xmlns="82256a1b-9f38-4c4c-91e5-29854cada989" xsi:nil="true"/>
+    <LMS_Mappings xmlns="82256a1b-9f38-4c4c-91e5-29854cada989" xsi:nil="true"/>
+    <NotebookType xmlns="82256a1b-9f38-4c4c-91e5-29854cada989" xsi:nil="true"/>
+    <_ip_UnifiedCompliancePolicyProperties xmlns="http://schemas.microsoft.com/sharepoint/v3" xsi:nil="true"/>
+    <Has_Teacher_Only_SectionGroup xmlns="82256a1b-9f38-4c4c-91e5-29854cada989" xsi:nil="true"/>
+    <Math_Settings xmlns="82256a1b-9f38-4c4c-91e5-29854cada989" xsi:nil="true"/>
+    <DefaultSectionNames xmlns="82256a1b-9f38-4c4c-91e5-29854cada989" xsi:nil="true"/>
+    <AppVersion xmlns="82256a1b-9f38-4c4c-91e5-29854cada989" xsi:nil="true"/>
+    <FolderType xmlns="82256a1b-9f38-4c4c-91e5-29854cada989" xsi:nil="true"/>
+    <TeamsChannelId xmlns="82256a1b-9f38-4c4c-91e5-29854cada989" xsi:nil="true"/>
+    <IsNotebookLocked xmlns="82256a1b-9f38-4c4c-91e5-29854cada989" xsi:nil="true"/>
+    <Self_Registration_Enabled xmlns="82256a1b-9f38-4c4c-91e5-29854cada989" xsi:nil="true"/>
+  </documentManagement>
+</p:properties>
 </file>
 
 <file path=customXml/itemProps1.xml><?xml version="1.0" encoding="utf-8"?>
-<ds:datastoreItem xmlns:ds="http://schemas.openxmlformats.org/officeDocument/2006/customXml" ds:itemID="{A7B6D8A2-0BF9-44CD-8726-775300BCAE19}">
+<ds:datastoreItem xmlns:ds="http://schemas.openxmlformats.org/officeDocument/2006/customXml" ds:itemID="{6BC8CCD1-7407-482F-A9C3-75CD6F024822}">
   <ds:schemaRefs>
-    <ds:schemaRef ds:uri="http://schemas.microsoft.com/office/2006/metadata/properties"/>
-    <ds:schemaRef ds:uri="http://schemas.microsoft.com/office/infopath/2007/PartnerControls"/>
-    <ds:schemaRef ds:uri="82256a1b-9f38-4c4c-91e5-29854cada989"/>
-    <ds:schemaRef ds:uri="http://schemas.microsoft.com/sharepoint/v3"/>
+    <ds:schemaRef ds:uri="http://schemas.microsoft.com/sharepoint/v3/contenttype/forms"/>
   </ds:schemaRefs>
 </ds:datastoreItem>
 </file>
@@ -1820,9 +1851,12 @@
 </file>
 
 <file path=customXml/itemProps3.xml><?xml version="1.0" encoding="utf-8"?>
-<ds:datastoreItem xmlns:ds="http://schemas.openxmlformats.org/officeDocument/2006/customXml" ds:itemID="{6BC8CCD1-7407-482F-A9C3-75CD6F024822}">
+<ds:datastoreItem xmlns:ds="http://schemas.openxmlformats.org/officeDocument/2006/customXml" ds:itemID="{A7B6D8A2-0BF9-44CD-8726-775300BCAE19}">
   <ds:schemaRefs>
-    <ds:schemaRef ds:uri="http://schemas.microsoft.com/sharepoint/v3/contenttype/forms"/>
+    <ds:schemaRef ds:uri="http://schemas.microsoft.com/office/2006/metadata/properties"/>
+    <ds:schemaRef ds:uri="http://schemas.microsoft.com/office/infopath/2007/PartnerControls"/>
+    <ds:schemaRef ds:uri="82256a1b-9f38-4c4c-91e5-29854cada989"/>
+    <ds:schemaRef ds:uri="http://schemas.microsoft.com/sharepoint/v3"/>
   </ds:schemaRefs>
 </ds:datastoreItem>
 </file>
</xml_diff>